<commit_message>
PhUSE 2017 paper for submission
</commit_message>
<xml_diff>
--- a/doc/Pubs/Annual2017/TT02.docx
+++ b/doc/Pubs/Annual2017/TT02.docx
@@ -97,23 +97,13 @@
         </w:rPr>
         <w:t xml:space="preserve">, </w:t>
       </w:r>
-      <w:proofErr w:type="spellStart"/>
       <w:r>
         <w:rPr>
           <w:rFonts w:ascii="Arial" w:hAnsi="Arial" w:cs="Arial"/>
           <w:sz w:val="24"/>
           <w:szCs w:val="24"/>
         </w:rPr>
-        <w:t>Semantica</w:t>
-      </w:r>
-      <w:proofErr w:type="spellEnd"/>
-      <w:r>
-        <w:rPr>
-          <w:rFonts w:ascii="Arial" w:hAnsi="Arial" w:cs="Arial"/>
-          <w:sz w:val="24"/>
-          <w:szCs w:val="24"/>
-        </w:rPr>
-        <w:t xml:space="preserve"> LLC, Fort Lauderdale</w:t>
+        <w:t>Semantica LLC, Fort Lauderdale</w:t>
       </w:r>
       <w:r>
         <w:rPr>
@@ -3868,46 +3858,14 @@
           <w:rFonts w:ascii="Arial" w:hAnsi="Arial" w:cs="Arial"/>
           <w:szCs w:val="18"/>
         </w:rPr>
-        <w:t xml:space="preserve">A second sub team converts data from the CDISCPilot01 SAS transport files to RDF using R scripts to transform the data to match the ontology model developed by the first </w:t>
-      </w:r>
-      <w:proofErr w:type="spellStart"/>
-      <w:r>
-        <w:rPr>
-          <w:rFonts w:ascii="Arial" w:hAnsi="Arial" w:cs="Arial"/>
-          <w:szCs w:val="18"/>
-        </w:rPr>
-        <w:t>subteam</w:t>
-      </w:r>
-      <w:proofErr w:type="spellEnd"/>
-      <w:r>
-        <w:rPr>
-          <w:rFonts w:ascii="Arial" w:hAnsi="Arial" w:cs="Arial"/>
-          <w:szCs w:val="18"/>
-        </w:rPr>
-        <w:t>.</w:t>
-      </w:r>
-      <w:r>
-        <w:rPr>
-          <w:rFonts w:ascii="Arial" w:hAnsi="Arial" w:cs="Arial"/>
-          <w:szCs w:val="18"/>
-        </w:rPr>
-        <w:t xml:space="preserve"> The R package "</w:t>
-      </w:r>
-      <w:proofErr w:type="spellStart"/>
-      <w:r>
-        <w:rPr>
-          <w:rFonts w:ascii="Arial" w:hAnsi="Arial" w:cs="Arial"/>
-          <w:szCs w:val="18"/>
-        </w:rPr>
-        <w:t>rrdf</w:t>
-      </w:r>
-      <w:proofErr w:type="spellEnd"/>
-      <w:r>
-        <w:rPr>
-          <w:rFonts w:ascii="Arial" w:hAnsi="Arial" w:cs="Arial"/>
-          <w:szCs w:val="18"/>
-        </w:rPr>
-        <w:t xml:space="preserve">" </w:t>
+        <w:t>A second sub team converts data from the CDISCPilot01 SAS transport files to RDF using R scripts to transform the data to match the ontology model developed by the first subteam.</w:t>
+      </w:r>
+      <w:r>
+        <w:rPr>
+          <w:rFonts w:ascii="Arial" w:hAnsi="Arial" w:cs="Arial"/>
+          <w:szCs w:val="18"/>
+        </w:rPr>
+        <w:t xml:space="preserve"> The R package "rrdf" </w:t>
       </w:r>
       <w:r>
         <w:rPr>
@@ -3931,39 +3889,7 @@
           <w:rFonts w:ascii="Arial" w:hAnsi="Arial" w:cs="Arial"/>
           <w:szCs w:val="18"/>
         </w:rPr>
-        <w:t xml:space="preserve"> ) was chosen for its intuitive approach to RDF triple creation and ease of querying both TTL files and </w:t>
-      </w:r>
-      <w:proofErr w:type="spellStart"/>
-      <w:r>
-        <w:rPr>
-          <w:rFonts w:ascii="Arial" w:hAnsi="Arial" w:cs="Arial"/>
-          <w:szCs w:val="18"/>
-        </w:rPr>
-        <w:t>triplestores</w:t>
-      </w:r>
-      <w:proofErr w:type="spellEnd"/>
-      <w:r>
-        <w:rPr>
-          <w:rFonts w:ascii="Arial" w:hAnsi="Arial" w:cs="Arial"/>
-          <w:szCs w:val="18"/>
-        </w:rPr>
-        <w:t>. The "</w:t>
-      </w:r>
-      <w:proofErr w:type="spellStart"/>
-      <w:r>
-        <w:rPr>
-          <w:rFonts w:ascii="Arial" w:hAnsi="Arial" w:cs="Arial"/>
-          <w:szCs w:val="18"/>
-        </w:rPr>
-        <w:t>redland</w:t>
-      </w:r>
-      <w:proofErr w:type="spellEnd"/>
-      <w:r>
-        <w:rPr>
-          <w:rFonts w:ascii="Arial" w:hAnsi="Arial" w:cs="Arial"/>
-          <w:szCs w:val="18"/>
-        </w:rPr>
-        <w:t>" CRAN package (</w:t>
+        <w:t xml:space="preserve"> ) was chosen for its intuitive approach to RDF triple creation and ease of querying both TTL files and triplestores. The "redland" CRAN package (</w:t>
       </w:r>
       <w:hyperlink r:id="rId10" w:history="1">
         <w:r>
@@ -3987,32 +3913,7 @@
           <w:rFonts w:ascii="Arial" w:hAnsi="Arial" w:cs="Arial"/>
           <w:szCs w:val="18"/>
         </w:rPr>
-        <w:t xml:space="preserve">in Turtle </w:t>
-      </w:r>
-      <w:proofErr w:type="gramStart"/>
-      <w:r>
-        <w:rPr>
-          <w:rFonts w:ascii="Arial" w:hAnsi="Arial" w:cs="Arial"/>
-          <w:szCs w:val="18"/>
-        </w:rPr>
-        <w:t>(.</w:t>
-      </w:r>
-      <w:proofErr w:type="spellStart"/>
-      <w:r>
-        <w:rPr>
-          <w:rFonts w:ascii="Arial" w:hAnsi="Arial" w:cs="Arial"/>
-          <w:szCs w:val="18"/>
-        </w:rPr>
-        <w:t>ttl</w:t>
-      </w:r>
-      <w:proofErr w:type="spellEnd"/>
-      <w:proofErr w:type="gramEnd"/>
-      <w:r>
-        <w:rPr>
-          <w:rFonts w:ascii="Arial" w:hAnsi="Arial" w:cs="Arial"/>
-          <w:szCs w:val="18"/>
-        </w:rPr>
-        <w:t>)</w:t>
+        <w:t>in Turtle (.ttl)</w:t>
       </w:r>
       <w:r>
         <w:rPr>
@@ -4028,7 +3929,6 @@
         </w:rPr>
         <w:t xml:space="preserve">into a </w:t>
       </w:r>
-      <w:proofErr w:type="spellStart"/>
       <w:r>
         <w:rPr>
           <w:rFonts w:ascii="Arial" w:hAnsi="Arial" w:cs="Arial"/>
@@ -4041,15 +3941,7 @@
           <w:rFonts w:ascii="Arial" w:hAnsi="Arial" w:cs="Arial"/>
           <w:szCs w:val="18"/>
         </w:rPr>
-        <w:t>riplestore</w:t>
-      </w:r>
-      <w:proofErr w:type="spellEnd"/>
-      <w:r>
-        <w:rPr>
-          <w:rFonts w:ascii="Arial" w:hAnsi="Arial" w:cs="Arial"/>
-          <w:szCs w:val="18"/>
-        </w:rPr>
-        <w:t xml:space="preserve"> or </w:t>
+        <w:t xml:space="preserve">riplestore or </w:t>
       </w:r>
       <w:r>
         <w:rPr>
@@ -4180,21 +4072,12 @@
         </w:rPr>
         <w:t xml:space="preserve">Future steps may include expanding the </w:t>
       </w:r>
-      <w:proofErr w:type="gramStart"/>
-      <w:r>
-        <w:rPr>
-          <w:rFonts w:ascii="Arial" w:hAnsi="Arial" w:cs="Arial"/>
-          <w:szCs w:val="18"/>
-        </w:rPr>
-        <w:t>mini</w:t>
-      </w:r>
-      <w:proofErr w:type="gramEnd"/>
-      <w:r>
-        <w:rPr>
-          <w:rFonts w:ascii="Arial" w:hAnsi="Arial" w:cs="Arial"/>
-          <w:szCs w:val="18"/>
-        </w:rPr>
-        <w:t>-Study ontology to accommodate data for other domains</w:t>
+      <w:r>
+        <w:rPr>
+          <w:rFonts w:ascii="Arial" w:hAnsi="Arial" w:cs="Arial"/>
+          <w:szCs w:val="18"/>
+        </w:rPr>
+        <w:t>mini-Study ontology to accommodate data for other domains</w:t>
       </w:r>
       <w:r>
         <w:rPr>
@@ -4641,23 +4524,7 @@
           <w:rFonts w:ascii="Arial" w:hAnsi="Arial" w:cs="Arial"/>
           <w:szCs w:val="18"/>
         </w:rPr>
-        <w:t xml:space="preserve"> (i.e. </w:t>
-      </w:r>
-      <w:proofErr w:type="spellStart"/>
-      <w:r>
-        <w:rPr>
-          <w:rFonts w:ascii="Arial" w:hAnsi="Arial" w:cs="Arial"/>
-          <w:szCs w:val="18"/>
-        </w:rPr>
-        <w:t>HumanStudySubject</w:t>
-      </w:r>
-      <w:proofErr w:type="spellEnd"/>
-      <w:r>
-        <w:rPr>
-          <w:rFonts w:ascii="Arial" w:hAnsi="Arial" w:cs="Arial"/>
-          <w:szCs w:val="18"/>
-        </w:rPr>
-        <w:t xml:space="preserve">). </w:t>
+        <w:t xml:space="preserve"> (i.e. HumanStudySubject). </w:t>
       </w:r>
       <w:r>
         <w:rPr>
@@ -4904,7 +4771,6 @@
           <w:szCs w:val="18"/>
         </w:rPr>
       </w:pPr>
-      <w:proofErr w:type="spellStart"/>
       <w:r>
         <w:rPr>
           <w:rFonts w:ascii="Arial" w:hAnsi="Arial" w:cs="Arial"/>
@@ -4912,7 +4778,6 @@
         </w:rPr>
         <w:t>HumanStudySubject</w:t>
       </w:r>
-      <w:proofErr w:type="spellEnd"/>
     </w:p>
     <w:p>
       <w:pPr>
@@ -5446,23 +5311,7 @@
           <w:rFonts w:ascii="Arial" w:hAnsi="Arial" w:cs="Arial"/>
           <w:szCs w:val="18"/>
         </w:rPr>
-        <w:t xml:space="preserve">We </w:t>
-      </w:r>
-      <w:proofErr w:type="gramStart"/>
-      <w:r>
-        <w:rPr>
-          <w:rFonts w:ascii="Arial" w:hAnsi="Arial" w:cs="Arial"/>
-          <w:szCs w:val="18"/>
-        </w:rPr>
-        <w:t>were able to</w:t>
-      </w:r>
-      <w:proofErr w:type="gramEnd"/>
-      <w:r>
-        <w:rPr>
-          <w:rFonts w:ascii="Arial" w:hAnsi="Arial" w:cs="Arial"/>
-          <w:szCs w:val="18"/>
-        </w:rPr>
-        <w:t xml:space="preserve"> link these various external data sources to the mini-ontology to create a single seamless graph. The development process included the creation of various RDF files in turtle format based on the type of data and how we envision the data will be managed in a production environment. A brief description of each file follows below. </w:t>
+        <w:t xml:space="preserve">We were able to link these various external data sources to the mini-ontology to create a single seamless graph. The development process included the creation of various RDF files in turtle format based on the type of data and how we envision the data will be managed in a production environment. A brief description of each file follows below. </w:t>
       </w:r>
     </w:p>
     <w:p>
@@ -5492,7 +5341,6 @@
           <w:szCs w:val="18"/>
         </w:rPr>
       </w:pPr>
-      <w:proofErr w:type="spellStart"/>
       <w:r>
         <w:rPr>
           <w:rFonts w:ascii="Arial" w:hAnsi="Arial" w:cs="Arial"/>
@@ -5501,7 +5349,6 @@
         </w:rPr>
         <w:t>code.ttl</w:t>
       </w:r>
-      <w:proofErr w:type="spellEnd"/>
       <w:r>
         <w:rPr>
           <w:rFonts w:ascii="Arial" w:hAnsi="Arial" w:cs="Arial"/>
@@ -5588,7 +5435,6 @@
           <w:szCs w:val="18"/>
         </w:rPr>
       </w:pPr>
-      <w:proofErr w:type="spellStart"/>
       <w:r>
         <w:rPr>
           <w:rFonts w:ascii="Arial" w:hAnsi="Arial" w:cs="Arial"/>
@@ -5597,7 +5443,6 @@
         </w:rPr>
         <w:t>study.ttl</w:t>
       </w:r>
-      <w:proofErr w:type="spellEnd"/>
       <w:r>
         <w:rPr>
           <w:rFonts w:ascii="Arial" w:hAnsi="Arial" w:cs="Arial"/>
@@ -5617,17 +5462,8 @@
           <w:rFonts w:ascii="Arial" w:hAnsi="Arial" w:cs="Arial"/>
           <w:szCs w:val="18"/>
         </w:rPr>
-        <w:t xml:space="preserve">ontains the study metamodel in OWL. It contains the core classes and relationships previously discussed that are common to all studies. This ontology imports </w:t>
-      </w:r>
-      <w:proofErr w:type="spellStart"/>
-      <w:r>
-        <w:rPr>
-          <w:rFonts w:ascii="Arial" w:hAnsi="Arial" w:cs="Arial"/>
-          <w:szCs w:val="18"/>
-        </w:rPr>
-        <w:t>code.ttl</w:t>
-      </w:r>
-      <w:proofErr w:type="spellEnd"/>
+        <w:t>ontains the study metamodel in OWL. It contains the core classes and relationships previously discussed that are common to all studies. This ontology imports code.ttl</w:t>
+      </w:r>
       <w:r>
         <w:rPr>
           <w:rFonts w:ascii="Arial" w:hAnsi="Arial" w:cs="Arial"/>
@@ -5729,23 +5565,7 @@
           <w:rFonts w:ascii="Arial" w:hAnsi="Arial" w:cs="Arial"/>
           <w:szCs w:val="18"/>
         </w:rPr>
-        <w:t xml:space="preserve">the protocol-specified activities, rule sets, and controlled terms/value sets. It imports the </w:t>
-      </w:r>
-      <w:proofErr w:type="spellStart"/>
-      <w:r>
-        <w:rPr>
-          <w:rFonts w:ascii="Arial" w:hAnsi="Arial" w:cs="Arial"/>
-          <w:szCs w:val="18"/>
-        </w:rPr>
-        <w:t>study.ttl</w:t>
-      </w:r>
-      <w:proofErr w:type="spellEnd"/>
-      <w:r>
-        <w:rPr>
-          <w:rFonts w:ascii="Arial" w:hAnsi="Arial" w:cs="Arial"/>
-          <w:szCs w:val="18"/>
-        </w:rPr>
-        <w:t xml:space="preserve"> ontology. It is expected that this file will be the primary source to generate the blank case report form and the define.xml contents. Since study protocols are considered proprietary, </w:t>
+        <w:t xml:space="preserve">the protocol-specified activities, rule sets, and controlled terms/value sets. It imports the study.ttl ontology. It is expected that this file will be the primary source to generate the blank case report form and the define.xml contents. Since study protocols are considered proprietary, </w:t>
       </w:r>
       <w:r>
         <w:rPr>
@@ -5787,35 +5607,15 @@
           <w:rFonts w:ascii="Arial" w:hAnsi="Arial" w:cs="Arial"/>
           <w:szCs w:val="18"/>
         </w:rPr>
-        <w:t xml:space="preserve"> a separate namespace called custom: to store protocol-specific concepts and custom terms that are not present in </w:t>
-      </w:r>
-      <w:proofErr w:type="spellStart"/>
-      <w:proofErr w:type="gramStart"/>
-      <w:r>
-        <w:rPr>
-          <w:rFonts w:ascii="Arial" w:hAnsi="Arial" w:cs="Arial"/>
-          <w:szCs w:val="18"/>
-        </w:rPr>
-        <w:t>code.ttl</w:t>
-      </w:r>
-      <w:proofErr w:type="spellEnd"/>
-      <w:r>
-        <w:rPr>
-          <w:rFonts w:ascii="Arial" w:hAnsi="Arial" w:cs="Arial"/>
-          <w:szCs w:val="18"/>
-        </w:rPr>
-        <w:t xml:space="preserve"> </w:t>
-      </w:r>
-      <w:bookmarkStart w:id="1" w:name="_GoBack"/>
-      <w:bookmarkEnd w:id="1"/>
-      <w:r>
-        <w:rPr>
-          <w:rFonts w:ascii="Arial" w:hAnsi="Arial" w:cs="Arial"/>
-          <w:szCs w:val="18"/>
-        </w:rPr>
-        <w:t>.</w:t>
-      </w:r>
-      <w:proofErr w:type="gramEnd"/>
+        <w:t xml:space="preserve"> a separate namespace called custom: to store protocol-specific concepts and custom terms that are not present in code.ttl</w:t>
+      </w:r>
+      <w:r>
+        <w:rPr>
+          <w:rFonts w:ascii="Arial" w:hAnsi="Arial" w:cs="Arial"/>
+          <w:szCs w:val="18"/>
+        </w:rPr>
+        <w:t xml:space="preserve"> .</w:t>
+      </w:r>
     </w:p>
     <w:p>
       <w:pPr>
@@ -5871,7 +5671,6 @@
           <w:szCs w:val="18"/>
         </w:rPr>
       </w:pPr>
-      <w:proofErr w:type="spellStart"/>
       <w:r>
         <w:rPr>
           <w:rFonts w:ascii="Arial" w:hAnsi="Arial" w:cs="Arial"/>
@@ -5880,7 +5679,6 @@
         </w:rPr>
         <w:t>sdtm.ttl</w:t>
       </w:r>
-      <w:proofErr w:type="spellEnd"/>
       <w:r>
         <w:rPr>
           <w:rFonts w:ascii="Arial" w:hAnsi="Arial" w:cs="Arial"/>
@@ -5973,23 +5771,7 @@
           <w:rFonts w:ascii="Arial" w:hAnsi="Arial" w:cs="Arial"/>
           <w:szCs w:val="18"/>
         </w:rPr>
-        <w:t xml:space="preserve"> ontology in </w:t>
-      </w:r>
-      <w:proofErr w:type="spellStart"/>
-      <w:r>
-        <w:rPr>
-          <w:rFonts w:ascii="Arial" w:hAnsi="Arial" w:cs="Arial"/>
-          <w:szCs w:val="18"/>
-        </w:rPr>
-        <w:t>sdtm.ttl</w:t>
-      </w:r>
-      <w:proofErr w:type="spellEnd"/>
-      <w:r>
-        <w:rPr>
-          <w:rFonts w:ascii="Arial" w:hAnsi="Arial" w:cs="Arial"/>
-          <w:szCs w:val="18"/>
-        </w:rPr>
-        <w:t xml:space="preserve"> from which the </w:t>
+        <w:t xml:space="preserve"> ontology in sdtm.ttl from which the </w:t>
       </w:r>
       <w:r>
         <w:rPr>
@@ -6208,7 +5990,7 @@
           <w:color w:val="auto"/>
         </w:rPr>
       </w:pPr>
-      <w:bookmarkStart w:id="2" w:name="_Ref490574078"/>
+      <w:bookmarkStart w:id="1" w:name="_Ref490574078"/>
       <w:r>
         <w:rPr>
           <w:rFonts w:ascii="Arial" w:hAnsi="Arial" w:cs="Arial"/>
@@ -6252,7 +6034,7 @@
         </w:rPr>
         <w:fldChar w:fldCharType="end"/>
       </w:r>
-      <w:bookmarkEnd w:id="2"/>
+      <w:bookmarkEnd w:id="1"/>
       <w:r>
         <w:rPr>
           <w:rFonts w:ascii="Arial" w:hAnsi="Arial" w:cs="Arial"/>
@@ -6418,6 +6200,62 @@
           <w:szCs w:val="16"/>
         </w:rPr>
         <w:t xml:space="preserve"> DEFINE</w:t>
+      </w:r>
+    </w:p>
+    <w:p>
+      <w:pPr>
+        <w:jc w:val="both"/>
+        <w:rPr>
+          <w:rFonts w:ascii="Arial" w:hAnsi="Arial" w:cs="Arial"/>
+          <w:color w:val="222222"/>
+          <w:sz w:val="18"/>
+          <w:szCs w:val="18"/>
+        </w:rPr>
+      </w:pPr>
+      <w:r>
+        <w:rPr>
+          <w:rFonts w:ascii="Arial" w:hAnsi="Arial" w:cs="Arial"/>
+          <w:color w:val="222222"/>
+          <w:sz w:val="18"/>
+          <w:szCs w:val="18"/>
+        </w:rPr>
+        <w:t>Historically, creation of DEFINE.XML required execution of SAS Macros to extract information from the SDTM domain datasets followed by augmentation from numer</w:t>
+      </w:r>
+      <w:r>
+        <w:rPr>
+          <w:rFonts w:ascii="Arial" w:hAnsi="Arial" w:cs="Arial"/>
+          <w:color w:val="222222"/>
+          <w:sz w:val="18"/>
+          <w:szCs w:val="18"/>
+        </w:rPr>
+        <w:t>ous</w:t>
+      </w:r>
+      <w:r>
+        <w:rPr>
+          <w:rFonts w:ascii="Arial" w:hAnsi="Arial" w:cs="Arial"/>
+          <w:color w:val="222222"/>
+          <w:sz w:val="18"/>
+          <w:szCs w:val="18"/>
+        </w:rPr>
+        <w:t xml:space="preserve"> sources, including intermediary files and labor intensive manual input. The process has recently improved with new software applications but these still rely on manual addition of data and metadata that is not integral to the study </w:t>
+      </w:r>
+      <w:r>
+        <w:rPr>
+          <w:rFonts w:ascii="Arial" w:hAnsi="Arial" w:cs="Arial"/>
+          <w:color w:val="222222"/>
+          <w:sz w:val="18"/>
+          <w:szCs w:val="18"/>
+        </w:rPr>
+        <w:t>data</w:t>
+      </w:r>
+      <w:r>
+        <w:rPr>
+          <w:rFonts w:ascii="Arial" w:hAnsi="Arial" w:cs="Arial"/>
+          <w:color w:val="222222"/>
+          <w:sz w:val="18"/>
+          <w:szCs w:val="18"/>
+        </w:rPr>
+        <w:t>.</w:t>
       </w:r>
     </w:p>
     <w:p>
@@ -6434,71 +6272,6 @@
     </w:p>
     <w:p>
       <w:pPr>
-        <w:jc w:val="both"/>
-        <w:rPr>
-          <w:rFonts w:ascii="Arial" w:hAnsi="Arial" w:cs="Arial"/>
-          <w:color w:val="222222"/>
-          <w:sz w:val="18"/>
-          <w:szCs w:val="18"/>
-        </w:rPr>
-      </w:pPr>
-      <w:r>
-        <w:rPr>
-          <w:rFonts w:ascii="Arial" w:hAnsi="Arial" w:cs="Arial"/>
-          <w:color w:val="222222"/>
-          <w:sz w:val="18"/>
-          <w:szCs w:val="18"/>
-        </w:rPr>
-        <w:t>Historically, creation of DEFINE.XML required execution of SAS Macros to extract information from the SDTM domain datasets followed by augmentation from numer</w:t>
-      </w:r>
-      <w:r>
-        <w:rPr>
-          <w:rFonts w:ascii="Arial" w:hAnsi="Arial" w:cs="Arial"/>
-          <w:color w:val="222222"/>
-          <w:sz w:val="18"/>
-          <w:szCs w:val="18"/>
-        </w:rPr>
-        <w:t>ous</w:t>
-      </w:r>
-      <w:r>
-        <w:rPr>
-          <w:rFonts w:ascii="Arial" w:hAnsi="Arial" w:cs="Arial"/>
-          <w:color w:val="222222"/>
-          <w:sz w:val="18"/>
-          <w:szCs w:val="18"/>
-        </w:rPr>
-        <w:t xml:space="preserve"> sources, including intermediary files and labor intensive manual input. The process has recently improved</w:t>
-      </w:r>
-      <w:r>
-        <w:rPr>
-          <w:rFonts w:ascii="Arial" w:hAnsi="Arial" w:cs="Arial"/>
-          <w:color w:val="222222"/>
-          <w:sz w:val="18"/>
-          <w:szCs w:val="18"/>
-        </w:rPr>
-        <w:t xml:space="preserve"> with new software applications but these still rely on manual addition of data and metadata that is not integral to the study </w:t>
-      </w:r>
-      <w:r>
-        <w:rPr>
-          <w:rFonts w:ascii="Arial" w:hAnsi="Arial" w:cs="Arial"/>
-          <w:color w:val="222222"/>
-          <w:sz w:val="18"/>
-          <w:szCs w:val="18"/>
-        </w:rPr>
-        <w:t>data</w:t>
-      </w:r>
-      <w:r>
-        <w:rPr>
-          <w:rFonts w:ascii="Arial" w:hAnsi="Arial" w:cs="Arial"/>
-          <w:color w:val="222222"/>
-          <w:sz w:val="18"/>
-          <w:szCs w:val="18"/>
-        </w:rPr>
-        <w:t>.</w:t>
-      </w:r>
-    </w:p>
-    <w:p>
-      <w:pPr>
         <w:pStyle w:val="PaperBody"/>
         <w:widowControl/>
         <w:spacing w:before="0"/>
@@ -6508,6 +6281,48 @@
           <w:szCs w:val="18"/>
         </w:rPr>
       </w:pPr>
+      <w:r>
+        <w:rPr>
+          <w:rFonts w:ascii="Arial" w:hAnsi="Arial" w:cs="Arial"/>
+          <w:szCs w:val="18"/>
+        </w:rPr>
+        <w:t xml:space="preserve">We intend to demonstrate that by using a Linked Data approach, generation of define.xml becomes </w:t>
+      </w:r>
+      <w:r>
+        <w:rPr>
+          <w:rFonts w:ascii="Arial" w:hAnsi="Arial" w:cs="Arial"/>
+          <w:szCs w:val="18"/>
+        </w:rPr>
+        <w:t xml:space="preserve">more automated, using </w:t>
+      </w:r>
+      <w:r>
+        <w:rPr>
+          <w:rFonts w:ascii="Arial" w:hAnsi="Arial" w:cs="Arial"/>
+          <w:szCs w:val="18"/>
+        </w:rPr>
+        <w:t>SPARQL quer</w:t>
+      </w:r>
+      <w:r>
+        <w:rPr>
+          <w:rFonts w:ascii="Arial" w:hAnsi="Arial" w:cs="Arial"/>
+          <w:szCs w:val="18"/>
+        </w:rPr>
+        <w:t>ies</w:t>
+      </w:r>
+      <w:r>
+        <w:rPr>
+          <w:rFonts w:ascii="Arial" w:hAnsi="Arial" w:cs="Arial"/>
+          <w:szCs w:val="18"/>
+        </w:rPr>
+        <w:t xml:space="preserve"> to </w:t>
+      </w:r>
+      <w:r>
+        <w:rPr>
+          <w:rFonts w:ascii="Arial" w:hAnsi="Arial" w:cs="Arial"/>
+          <w:szCs w:val="18"/>
+        </w:rPr>
+        <w:t>extract the metadata this is now integral to the same data used to create the SDTM. In the future, this set of data+integrated metadata could be all that is needed for delivery.</w:t>
+      </w:r>
     </w:p>
     <w:p>
       <w:pPr>
@@ -6520,64 +6335,6 @@
           <w:szCs w:val="18"/>
         </w:rPr>
       </w:pPr>
-      <w:r>
-        <w:rPr>
-          <w:rFonts w:ascii="Arial" w:hAnsi="Arial" w:cs="Arial"/>
-          <w:szCs w:val="18"/>
-        </w:rPr>
-        <w:t xml:space="preserve">We intend to demonstrate that by using a Linked Data approach, generation of define.xml becomes </w:t>
-      </w:r>
-      <w:r>
-        <w:rPr>
-          <w:rFonts w:ascii="Arial" w:hAnsi="Arial" w:cs="Arial"/>
-          <w:szCs w:val="18"/>
-        </w:rPr>
-        <w:t xml:space="preserve">more automated, using </w:t>
-      </w:r>
-      <w:r>
-        <w:rPr>
-          <w:rFonts w:ascii="Arial" w:hAnsi="Arial" w:cs="Arial"/>
-          <w:szCs w:val="18"/>
-        </w:rPr>
-        <w:t>SPARQL quer</w:t>
-      </w:r>
-      <w:r>
-        <w:rPr>
-          <w:rFonts w:ascii="Arial" w:hAnsi="Arial" w:cs="Arial"/>
-          <w:szCs w:val="18"/>
-        </w:rPr>
-        <w:t>ies</w:t>
-      </w:r>
-      <w:r>
-        <w:rPr>
-          <w:rFonts w:ascii="Arial" w:hAnsi="Arial" w:cs="Arial"/>
-          <w:szCs w:val="18"/>
-        </w:rPr>
-        <w:t xml:space="preserve"> to </w:t>
-      </w:r>
-      <w:r>
-        <w:rPr>
-          <w:rFonts w:ascii="Arial" w:hAnsi="Arial" w:cs="Arial"/>
-          <w:szCs w:val="18"/>
-        </w:rPr>
-        <w:t xml:space="preserve">extract the metadata this is now integral to the same data used to create the SDTM. In the future, this set of </w:t>
-      </w:r>
-      <w:proofErr w:type="spellStart"/>
-      <w:r>
-        <w:rPr>
-          <w:rFonts w:ascii="Arial" w:hAnsi="Arial" w:cs="Arial"/>
-          <w:szCs w:val="18"/>
-        </w:rPr>
-        <w:t>data+integrated</w:t>
-      </w:r>
-      <w:proofErr w:type="spellEnd"/>
-      <w:r>
-        <w:rPr>
-          <w:rFonts w:ascii="Arial" w:hAnsi="Arial" w:cs="Arial"/>
-          <w:szCs w:val="18"/>
-        </w:rPr>
-        <w:t xml:space="preserve"> metadata could be all that is needed for delivery.</w:t>
-      </w:r>
     </w:p>
     <w:p>
       <w:pPr>
@@ -6590,6 +6347,63 @@
           <w:szCs w:val="18"/>
         </w:rPr>
       </w:pPr>
+      <w:r>
+        <w:rPr>
+          <w:rFonts w:ascii="Arial" w:hAnsi="Arial" w:cs="Arial"/>
+          <w:szCs w:val="18"/>
+        </w:rPr>
+        <w:t>There is a substantial disconnect between the data and supporting metadata when the two are not stored together</w:t>
+      </w:r>
+      <w:r>
+        <w:rPr>
+          <w:rStyle w:val="EndnoteReference"/>
+          <w:rFonts w:ascii="Arial" w:hAnsi="Arial" w:cs="Arial"/>
+          <w:szCs w:val="18"/>
+        </w:rPr>
+        <w:endnoteReference w:id="1"/>
+      </w:r>
+      <w:r>
+        <w:rPr>
+          <w:rFonts w:ascii="Arial" w:hAnsi="Arial" w:cs="Arial"/>
+          <w:szCs w:val="18"/>
+        </w:rPr>
+        <w:t xml:space="preserve">, which is the case in all non-graph </w:t>
+      </w:r>
+      <w:r>
+        <w:rPr>
+          <w:rFonts w:ascii="Arial" w:hAnsi="Arial" w:cs="Arial"/>
+          <w:szCs w:val="18"/>
+        </w:rPr>
+        <w:t>approaches</w:t>
+      </w:r>
+      <w:r>
+        <w:rPr>
+          <w:rFonts w:ascii="Arial" w:hAnsi="Arial" w:cs="Arial"/>
+          <w:szCs w:val="18"/>
+        </w:rPr>
+        <w:t xml:space="preserve">. </w:t>
+      </w:r>
+      <w:r>
+        <w:rPr>
+          <w:rFonts w:ascii="Arial" w:hAnsi="Arial" w:cs="Arial"/>
+          <w:szCs w:val="18"/>
+        </w:rPr>
+        <w:t xml:space="preserve">When the data is in a graph, the data, metadata, validation checks, reporting, and domain and DEFINE creation all occur within the same environment, greatly decreasing the amount of manual input and thereby lessening the chance for errors </w:t>
+      </w:r>
+      <w:r>
+        <w:rPr>
+          <w:rFonts w:ascii="Arial" w:hAnsi="Arial" w:cs="Arial"/>
+          <w:szCs w:val="18"/>
+        </w:rPr>
+        <w:t xml:space="preserve">while </w:t>
+      </w:r>
+      <w:r>
+        <w:rPr>
+          <w:rFonts w:ascii="Arial" w:hAnsi="Arial" w:cs="Arial"/>
+          <w:szCs w:val="18"/>
+        </w:rPr>
+        <w:t>decreasing time and effort.</w:t>
+      </w:r>
     </w:p>
     <w:p>
       <w:pPr>
@@ -6602,62 +6416,38 @@
           <w:szCs w:val="18"/>
         </w:rPr>
       </w:pPr>
-      <w:r>
-        <w:rPr>
-          <w:rFonts w:ascii="Arial" w:hAnsi="Arial" w:cs="Arial"/>
-          <w:szCs w:val="18"/>
-        </w:rPr>
-        <w:t>There is a substantial disconnect between the data and supporting metadata when the two are not stored together</w:t>
-      </w:r>
-      <w:r>
-        <w:rPr>
-          <w:rStyle w:val="EndnoteReference"/>
-          <w:rFonts w:ascii="Arial" w:hAnsi="Arial" w:cs="Arial"/>
-          <w:szCs w:val="18"/>
-        </w:rPr>
-        <w:endnoteReference w:id="1"/>
-      </w:r>
-      <w:r>
-        <w:rPr>
-          <w:rFonts w:ascii="Arial" w:hAnsi="Arial" w:cs="Arial"/>
-          <w:szCs w:val="18"/>
-        </w:rPr>
-        <w:t xml:space="preserve">, which is the case in all non-graph </w:t>
-      </w:r>
-      <w:r>
-        <w:rPr>
-          <w:rFonts w:ascii="Arial" w:hAnsi="Arial" w:cs="Arial"/>
-          <w:szCs w:val="18"/>
-        </w:rPr>
-        <w:t>approaches</w:t>
-      </w:r>
-      <w:r>
-        <w:rPr>
-          <w:rFonts w:ascii="Arial" w:hAnsi="Arial" w:cs="Arial"/>
-          <w:szCs w:val="18"/>
-        </w:rPr>
-        <w:t xml:space="preserve">. </w:t>
-      </w:r>
-      <w:r>
-        <w:rPr>
-          <w:rFonts w:ascii="Arial" w:hAnsi="Arial" w:cs="Arial"/>
-          <w:szCs w:val="18"/>
-        </w:rPr>
-        <w:t xml:space="preserve">When the data is in a graph, the data, metadata, validation checks, reporting, and domain and DEFINE creation all occur within the same environment, greatly decreasing the amount of manual input and thereby lessening the chance for errors </w:t>
-      </w:r>
-      <w:r>
-        <w:rPr>
-          <w:rFonts w:ascii="Arial" w:hAnsi="Arial" w:cs="Arial"/>
-          <w:szCs w:val="18"/>
-        </w:rPr>
-        <w:t xml:space="preserve">while </w:t>
-      </w:r>
-      <w:r>
-        <w:rPr>
-          <w:rFonts w:ascii="Arial" w:hAnsi="Arial" w:cs="Arial"/>
-          <w:szCs w:val="18"/>
-        </w:rPr>
-        <w:t>decreasing time and effort.</w:t>
+    </w:p>
+    <w:p>
+      <w:pPr>
+        <w:widowControl/>
+        <w:rPr>
+          <w:rFonts w:ascii="Arial" w:hAnsi="Arial" w:cs="Arial"/>
+          <w:sz w:val="18"/>
+          <w:szCs w:val="18"/>
+        </w:rPr>
+      </w:pPr>
+      <w:r>
+        <w:rPr>
+          <w:rFonts w:ascii="Arial" w:hAnsi="Arial" w:cs="Arial"/>
+          <w:szCs w:val="18"/>
+        </w:rPr>
+        <w:br w:type="page"/>
+      </w:r>
+    </w:p>
+    <w:p>
+      <w:pPr>
+        <w:pStyle w:val="PaperHeader1"/>
+        <w:spacing w:before="0"/>
+        <w:rPr>
+          <w:rFonts w:ascii="Arial" w:hAnsi="Arial" w:cs="Arial"/>
+        </w:rPr>
+      </w:pPr>
+      <w:r>
+        <w:rPr>
+          <w:rFonts w:ascii="Arial" w:hAnsi="Arial" w:cs="Arial"/>
+        </w:rPr>
+        <w:lastRenderedPageBreak/>
+        <w:t>Conclusion</w:t>
       </w:r>
     </w:p>
     <w:p>
@@ -6671,52 +6461,12 @@
           <w:szCs w:val="18"/>
         </w:rPr>
       </w:pPr>
-    </w:p>
-    <w:p>
-      <w:pPr>
-        <w:pStyle w:val="PaperBody"/>
-        <w:widowControl/>
-        <w:spacing w:before="0"/>
-        <w:jc w:val="both"/>
-        <w:rPr>
-          <w:rFonts w:ascii="Arial" w:hAnsi="Arial" w:cs="Arial"/>
-          <w:szCs w:val="18"/>
-        </w:rPr>
-      </w:pPr>
-    </w:p>
-    <w:p>
-      <w:pPr>
-        <w:pStyle w:val="PaperHeader1"/>
-        <w:spacing w:before="0"/>
-        <w:rPr>
-          <w:rFonts w:ascii="Arial" w:hAnsi="Arial" w:cs="Arial"/>
-        </w:rPr>
-      </w:pPr>
-      <w:r>
-        <w:rPr>
-          <w:rFonts w:ascii="Arial" w:hAnsi="Arial" w:cs="Arial"/>
-        </w:rPr>
-        <w:t>Conclusion</w:t>
-      </w:r>
-    </w:p>
-    <w:p>
-      <w:pPr>
-        <w:pStyle w:val="PaperBody"/>
-        <w:widowControl/>
-        <w:spacing w:before="0"/>
-        <w:jc w:val="both"/>
-        <w:rPr>
-          <w:rFonts w:ascii="Arial" w:hAnsi="Arial" w:cs="Arial"/>
-          <w:szCs w:val="18"/>
-        </w:rPr>
-      </w:pPr>
       <w:r>
         <w:rPr>
           <w:rFonts w:ascii="Arial" w:hAnsi="Arial" w:cs="Arial"/>
           <w:color w:val="222222"/>
           <w:szCs w:val="18"/>
         </w:rPr>
-        <w:lastRenderedPageBreak/>
         <w:t>The clinical research arena continues to evolve at a brisk pace. New data sources li</w:t>
       </w:r>
       <w:r>
@@ -6725,33 +6475,15 @@
           <w:color w:val="222222"/>
           <w:szCs w:val="18"/>
         </w:rPr>
-        <w:t xml:space="preserve">ke those from wearables, </w:t>
-      </w:r>
-      <w:proofErr w:type="spellStart"/>
+        <w:t>ke those from wearables, ingesti</w:t>
+      </w:r>
       <w:r>
         <w:rPr>
           <w:rFonts w:ascii="Arial" w:hAnsi="Arial" w:cs="Arial"/>
           <w:color w:val="222222"/>
           <w:szCs w:val="18"/>
         </w:rPr>
-        <w:t>ingesti</w:t>
-      </w:r>
-      <w:r>
-        <w:rPr>
-          <w:rFonts w:ascii="Arial" w:hAnsi="Arial" w:cs="Arial"/>
-          <w:color w:val="222222"/>
-          <w:szCs w:val="18"/>
-        </w:rPr>
-        <w:t>bles</w:t>
-      </w:r>
-      <w:proofErr w:type="spellEnd"/>
-      <w:r>
-        <w:rPr>
-          <w:rFonts w:ascii="Arial" w:hAnsi="Arial" w:cs="Arial"/>
-          <w:color w:val="222222"/>
-          <w:szCs w:val="18"/>
-        </w:rPr>
-        <w:t xml:space="preserve">, and social media </w:t>
+        <w:t xml:space="preserve">bles, and social media </w:t>
       </w:r>
       <w:r>
         <w:rPr>
@@ -6953,8 +6685,6 @@
         </w:rPr>
         <w:t xml:space="preserve"> </w:t>
       </w:r>
-      <w:proofErr w:type="spellStart"/>
-      <w:proofErr w:type="gramStart"/>
       <w:r>
         <w:rPr>
           <w:rFonts w:ascii="Courier New" w:hAnsi="Courier New" w:cs="Courier New"/>
@@ -6962,8 +6692,6 @@
         </w:rPr>
         <w:t>owl:equivalentClass</w:t>
       </w:r>
-      <w:proofErr w:type="spellEnd"/>
-      <w:proofErr w:type="gramEnd"/>
       <w:r>
         <w:rPr>
           <w:rFonts w:ascii="Arial" w:hAnsi="Arial" w:cs="Arial"/>
@@ -6971,7 +6699,6 @@
         </w:rPr>
         <w:t xml:space="preserve"> and </w:t>
       </w:r>
-      <w:proofErr w:type="spellStart"/>
       <w:r>
         <w:rPr>
           <w:rFonts w:ascii="Courier New" w:hAnsi="Courier New" w:cs="Courier New"/>
@@ -6979,7 +6706,6 @@
         </w:rPr>
         <w:t>owl:sameAs</w:t>
       </w:r>
-      <w:proofErr w:type="spellEnd"/>
       <w:r>
         <w:rPr>
           <w:rFonts w:ascii="Arial" w:hAnsi="Arial" w:cs="Arial"/>
@@ -7630,53 +7356,19 @@
         </w:rPr>
         <w:t xml:space="preserve">, the R Project, Egon </w:t>
       </w:r>
-      <w:proofErr w:type="spellStart"/>
-      <w:r>
-        <w:rPr>
-          <w:rFonts w:ascii="Arial" w:hAnsi="Arial" w:cs="Arial"/>
-          <w:szCs w:val="18"/>
-        </w:rPr>
-        <w:t>Willighagen</w:t>
-      </w:r>
-      <w:proofErr w:type="spellEnd"/>
-      <w:r>
-        <w:rPr>
-          <w:rFonts w:ascii="Arial" w:hAnsi="Arial" w:cs="Arial"/>
-          <w:szCs w:val="18"/>
-        </w:rPr>
-        <w:t xml:space="preserve"> for </w:t>
-      </w:r>
-      <w:proofErr w:type="spellStart"/>
-      <w:r>
-        <w:rPr>
-          <w:rFonts w:ascii="Arial" w:hAnsi="Arial" w:cs="Arial"/>
-          <w:szCs w:val="18"/>
-        </w:rPr>
-        <w:t>rrdf</w:t>
-      </w:r>
-      <w:proofErr w:type="spellEnd"/>
-      <w:r>
-        <w:rPr>
-          <w:rFonts w:ascii="Arial" w:hAnsi="Arial" w:cs="Arial"/>
-          <w:szCs w:val="18"/>
-        </w:rPr>
-        <w:t xml:space="preserve">, Frederik </w:t>
-      </w:r>
-      <w:proofErr w:type="spellStart"/>
-      <w:r>
-        <w:rPr>
-          <w:rFonts w:ascii="Arial" w:hAnsi="Arial" w:cs="Arial"/>
-          <w:szCs w:val="18"/>
-        </w:rPr>
-        <w:t>Malfait</w:t>
-      </w:r>
-      <w:proofErr w:type="spellEnd"/>
-      <w:r>
-        <w:rPr>
-          <w:rFonts w:ascii="Arial" w:hAnsi="Arial" w:cs="Arial"/>
-          <w:szCs w:val="18"/>
-        </w:rPr>
-        <w:t xml:space="preserve">, and </w:t>
+      <w:r>
+        <w:rPr>
+          <w:rFonts w:ascii="Arial" w:hAnsi="Arial" w:cs="Arial"/>
+          <w:szCs w:val="18"/>
+        </w:rPr>
+        <w:t>Willighagen for rrdf</w:t>
+      </w:r>
+      <w:r>
+        <w:rPr>
+          <w:rFonts w:ascii="Arial" w:hAnsi="Arial" w:cs="Arial"/>
+          <w:szCs w:val="18"/>
+        </w:rPr>
+        <w:t xml:space="preserve">, Frederik Malfait, and </w:t>
       </w:r>
       <w:r>
         <w:rPr>
@@ -7869,23 +7561,7 @@
                 <w:rFonts w:ascii="Arial" w:hAnsi="Arial" w:cs="Arial"/>
                 <w:szCs w:val="18"/>
               </w:rPr>
-              <w:t xml:space="preserve">UCB </w:t>
-            </w:r>
-            <w:proofErr w:type="spellStart"/>
-            <w:r>
-              <w:rPr>
-                <w:rFonts w:ascii="Arial" w:hAnsi="Arial" w:cs="Arial"/>
-                <w:szCs w:val="18"/>
-              </w:rPr>
-              <w:t>BioSciences</w:t>
-            </w:r>
-            <w:proofErr w:type="spellEnd"/>
-            <w:r>
-              <w:rPr>
-                <w:rFonts w:ascii="Arial" w:hAnsi="Arial" w:cs="Arial"/>
-                <w:szCs w:val="18"/>
-              </w:rPr>
-              <w:t>, Inc</w:t>
+              <w:t>UCB BioSciences, Inc</w:t>
             </w:r>
           </w:p>
           <w:p>
@@ -7931,7 +7607,6 @@
                 <w:szCs w:val="18"/>
               </w:rPr>
             </w:pPr>
-            <w:proofErr w:type="gramStart"/>
             <w:r>
               <w:rPr>
                 <w:rFonts w:ascii="Arial" w:hAnsi="Arial" w:cs="Arial"/>
@@ -7945,53 +7620,10 @@
                 <w:color w:val="000000" w:themeColor="text1"/>
                 <w:szCs w:val="18"/>
               </w:rPr>
-              <w:t xml:space="preserve">com  </w:t>
+              <w:t>com</w:t>
             </w:r>
-            <w:r>
-              <w:rPr>
-                <w:rStyle w:val="Hyperlink"/>
-                <w:rFonts w:ascii="Arial" w:hAnsi="Arial" w:cs="Arial"/>
-                <w:color w:val="000000" w:themeColor="text1"/>
-                <w:szCs w:val="18"/>
-                <w:u w:val="none"/>
-              </w:rPr>
-              <w:t>(</w:t>
-            </w:r>
-            <w:proofErr w:type="gramEnd"/>
-            <w:r>
-              <w:rPr>
-                <w:rStyle w:val="Hyperlink"/>
-                <w:rFonts w:ascii="Arial" w:hAnsi="Arial" w:cs="Arial"/>
-                <w:color w:val="000000" w:themeColor="text1"/>
-                <w:szCs w:val="18"/>
-                <w:u w:val="none"/>
-              </w:rPr>
-              <w:t>work)</w:t>
-            </w:r>
-          </w:p>
-          <w:p>
-            <w:pPr>
-              <w:pStyle w:val="AddressBlock"/>
-              <w:spacing w:before="0"/>
-              <w:ind w:left="360"/>
-              <w:rPr>
-                <w:rStyle w:val="Hyperlink"/>
-                <w:rFonts w:ascii="Arial" w:hAnsi="Arial" w:cs="Arial"/>
-                <w:color w:val="000000" w:themeColor="text1"/>
-                <w:szCs w:val="18"/>
-                <w:u w:val="none"/>
-              </w:rPr>
-            </w:pPr>
-            <w:r>
-              <w:rPr>
-                <w:rStyle w:val="Hyperlink"/>
-                <w:rFonts w:ascii="Arial" w:hAnsi="Arial" w:cs="Arial"/>
-                <w:color w:val="000000" w:themeColor="text1"/>
-                <w:szCs w:val="18"/>
-                <w:u w:val="none"/>
-              </w:rPr>
-              <w:t>NovasTaylor@gmail.com (personal)</w:t>
-            </w:r>
+            <w:bookmarkStart w:id="2" w:name="_GoBack"/>
+            <w:bookmarkEnd w:id="2"/>
           </w:p>
           <w:p>
             <w:pPr>
@@ -8068,20 +7700,8 @@
                 <w:szCs w:val="18"/>
                 <w:u w:val="none"/>
               </w:rPr>
-              <w:t xml:space="preserve">   @</w:t>
+              <w:t xml:space="preserve">   @NovasTaylor</w:t>
             </w:r>
-            <w:proofErr w:type="spellStart"/>
-            <w:r>
-              <w:rPr>
-                <w:rStyle w:val="Hyperlink"/>
-                <w:rFonts w:ascii="Arial" w:hAnsi="Arial" w:cs="Arial"/>
-                <w:color w:val="000000" w:themeColor="text1"/>
-                <w:szCs w:val="18"/>
-                <w:u w:val="none"/>
-              </w:rPr>
-              <w:t>NovasTaylor</w:t>
-            </w:r>
-            <w:proofErr w:type="spellEnd"/>
           </w:p>
           <w:p>
             <w:pPr>
@@ -8126,7 +7746,7 @@
                 <v:shape id="_x0000_i1025" type="#_x0000_t75" style="width:12pt;height:12pt" o:ole="">
                   <v:imagedata r:id="rId14" o:title=""/>
                 </v:shape>
-                <o:OLEObject Type="Embed" ProgID="PBrush" ShapeID="_x0000_i1025" DrawAspect="Content" ObjectID="_1565603565" r:id="rId15"/>
+                <o:OLEObject Type="Embed" ProgID="PBrush" ShapeID="_x0000_i1025" DrawAspect="Content" ObjectID="_1565676135" r:id="rId15"/>
               </w:object>
             </w:r>
             <w:hyperlink r:id="rId16" w:history="1">
@@ -8185,21 +7805,12 @@
                 <w:szCs w:val="18"/>
               </w:rPr>
             </w:pPr>
-            <w:proofErr w:type="spellStart"/>
             <w:r>
               <w:rPr>
                 <w:rFonts w:ascii="Arial" w:hAnsi="Arial" w:cs="Arial"/>
                 <w:szCs w:val="18"/>
               </w:rPr>
-              <w:t>Semantica</w:t>
-            </w:r>
-            <w:proofErr w:type="spellEnd"/>
-            <w:r>
-              <w:rPr>
-                <w:rFonts w:ascii="Arial" w:hAnsi="Arial" w:cs="Arial"/>
-                <w:szCs w:val="18"/>
-              </w:rPr>
-              <w:t xml:space="preserve"> LLC </w:t>
+              <w:t xml:space="preserve">Semantica LLC </w:t>
             </w:r>
           </w:p>
           <w:p>
@@ -8328,16 +7939,8 @@
               <w:rPr>
                 <w:rFonts w:ascii="Arial" w:hAnsi="Arial" w:cs="Arial"/>
               </w:rPr>
-              <w:t xml:space="preserve">  @</w:t>
+              <w:t xml:space="preserve">  @nomini</w:t>
             </w:r>
-            <w:proofErr w:type="spellStart"/>
-            <w:r>
-              <w:rPr>
-                <w:rFonts w:ascii="Arial" w:hAnsi="Arial" w:cs="Arial"/>
-              </w:rPr>
-              <w:t>nomini</w:t>
-            </w:r>
-            <w:proofErr w:type="spellEnd"/>
           </w:p>
           <w:p>
             <w:pPr>
@@ -8357,7 +7960,7 @@
                 <v:shape id="_x0000_i1026" type="#_x0000_t75" style="width:12pt;height:12pt" o:ole="">
                   <v:imagedata r:id="rId14" o:title=""/>
                 </v:shape>
-                <o:OLEObject Type="Embed" ProgID="PBrush" ShapeID="_x0000_i1026" DrawAspect="Content" ObjectID="_1565603566" r:id="rId17"/>
+                <o:OLEObject Type="Embed" ProgID="PBrush" ShapeID="_x0000_i1026" DrawAspect="Content" ObjectID="_1565676136" r:id="rId17"/>
               </w:object>
             </w:r>
             <w:r>
@@ -8401,23 +8004,7 @@
           <w:rFonts w:ascii="Arial" w:hAnsi="Arial" w:cs="Arial"/>
           <w:szCs w:val="18"/>
         </w:rPr>
-        <w:t xml:space="preserve">All project files, data, and this paper are available from the project's </w:t>
-      </w:r>
-      <w:proofErr w:type="spellStart"/>
-      <w:r>
-        <w:rPr>
-          <w:rFonts w:ascii="Arial" w:hAnsi="Arial" w:cs="Arial"/>
-          <w:szCs w:val="18"/>
-        </w:rPr>
-        <w:t>Github</w:t>
-      </w:r>
-      <w:proofErr w:type="spellEnd"/>
-      <w:r>
-        <w:rPr>
-          <w:rFonts w:ascii="Arial" w:hAnsi="Arial" w:cs="Arial"/>
-          <w:szCs w:val="18"/>
-        </w:rPr>
-        <w:t xml:space="preserve"> repository: </w:t>
+        <w:t xml:space="preserve">All project files, data, and this paper are available from the project's Github repository: </w:t>
       </w:r>
       <w:hyperlink r:id="rId18" w:history="1">
         <w:r>
@@ -8603,7 +8190,7 @@
         <w:rFonts w:ascii="Arial" w:hAnsi="Arial"/>
         <w:noProof/>
       </w:rPr>
-      <w:t>2</w:t>
+      <w:t>5</w:t>
     </w:r>
     <w:r>
       <w:rPr>
@@ -13040,7 +12627,7 @@
 </file>
 
 <file path=customXml/itemProps1.xml><?xml version="1.0" encoding="utf-8"?>
-<ds:datastoreItem xmlns:ds="http://schemas.openxmlformats.org/officeDocument/2006/customXml" ds:itemID="{5C465440-4939-4121-9DA9-03186325AE9D}">
+<ds:datastoreItem xmlns:ds="http://schemas.openxmlformats.org/officeDocument/2006/customXml" ds:itemID="{7A915C4A-B756-40E7-807F-1EC087899DC9}">
   <ds:schemaRefs>
     <ds:schemaRef ds:uri="http://schemas.openxmlformats.org/officeDocument/2006/bibliography"/>
   </ds:schemaRefs>

</xml_diff>

<commit_message>
final version for publication
</commit_message>
<xml_diff>
--- a/doc/Pubs/Annual2017/TT02.docx
+++ b/doc/Pubs/Annual2017/TT02.docx
@@ -44,7 +44,7 @@
       <w:pPr>
         <w:pStyle w:val="PaperBody"/>
         <w:widowControl/>
-        <w:spacing w:before="0" w:after="120"/>
+        <w:spacing w:before="0"/>
         <w:jc w:val="center"/>
         <w:rPr>
           <w:rFonts w:ascii="Arial" w:hAnsi="Arial" w:cs="Arial"/>
@@ -65,7 +65,7 @@
       <w:pPr>
         <w:pStyle w:val="PaperBody"/>
         <w:widowControl/>
-        <w:spacing w:before="0" w:after="120"/>
+        <w:spacing w:before="0"/>
         <w:jc w:val="center"/>
         <w:rPr>
           <w:rFonts w:ascii="Arial" w:hAnsi="Arial" w:cs="Arial"/>
@@ -97,13 +97,23 @@
         </w:rPr>
         <w:t xml:space="preserve">, </w:t>
       </w:r>
+      <w:proofErr w:type="spellStart"/>
       <w:r>
         <w:rPr>
           <w:rFonts w:ascii="Arial" w:hAnsi="Arial" w:cs="Arial"/>
           <w:sz w:val="24"/>
           <w:szCs w:val="24"/>
         </w:rPr>
-        <w:t>Semantica LLC, Fort Lauderdale</w:t>
+        <w:t>Semantica</w:t>
+      </w:r>
+      <w:proofErr w:type="spellEnd"/>
+      <w:r>
+        <w:rPr>
+          <w:rFonts w:ascii="Arial" w:hAnsi="Arial" w:cs="Arial"/>
+          <w:sz w:val="24"/>
+          <w:szCs w:val="24"/>
+        </w:rPr>
+        <w:t xml:space="preserve"> LLC, Fort Lauderdale</w:t>
       </w:r>
       <w:r>
         <w:rPr>
@@ -1565,7 +1575,6 @@
           <w:sz w:val="18"/>
           <w:szCs w:val="18"/>
         </w:rPr>
-        <w:lastRenderedPageBreak/>
         <w:t>No standard approach for representing assessment/adjudication information (i.e. the analysis of observations to identify and characterize medical conditions</w:t>
       </w:r>
       <w:r>
@@ -1597,6 +1606,7 @@
           <w:sz w:val="18"/>
           <w:szCs w:val="18"/>
         </w:rPr>
+        <w:lastRenderedPageBreak/>
         <w:t>Sponsor defined definitions for important concepts that limit interoperability, e.g. Reference Start Date (RFSTDTC)</w:t>
       </w:r>
     </w:p>
@@ -3086,7 +3096,69 @@
           <w:rFonts w:ascii="Arial" w:hAnsi="Arial" w:cs="Arial"/>
           <w:szCs w:val="18"/>
         </w:rPr>
-        <w:t>existing work like SDTM terminology as RDF, available from CDISC.org. The project will evaluate alignment with other ontologies such as the NCI thesaurus, BRIDG, FHIR (if stable), a time ontology (for temporal concepts) and others as deemed necessary. The project will avoid SDTM domains that rely on large coding dictionaries since these would negatively impact project scope. Data will be round</w:t>
+        <w:t xml:space="preserve">existing work like </w:t>
+      </w:r>
+      <w:r>
+        <w:rPr>
+          <w:rFonts w:ascii="Arial" w:hAnsi="Arial" w:cs="Arial"/>
+          <w:szCs w:val="18"/>
+        </w:rPr>
+        <w:t>an earlier PhUSE project CDISC to RDF, which developed RDF representation of the CDISC foundational standards</w:t>
+      </w:r>
+      <w:r>
+        <w:rPr>
+          <w:rFonts w:ascii="Arial" w:hAnsi="Arial" w:cs="Arial"/>
+          <w:szCs w:val="18"/>
+        </w:rPr>
+        <w:t xml:space="preserve"> (</w:t>
+      </w:r>
+      <w:hyperlink r:id="rId9" w:history="1">
+        <w:r>
+          <w:rPr>
+            <w:rStyle w:val="Hyperlink"/>
+            <w:rFonts w:ascii="Arial" w:hAnsi="Arial" w:cs="Arial"/>
+            <w:szCs w:val="18"/>
+          </w:rPr>
+          <w:t>https://www.cdisc.org/standards/foundational/resource-description-framework-rdf/cdisc-standards-rdf</w:t>
+        </w:r>
+      </w:hyperlink>
+      <w:r>
+        <w:rPr>
+          <w:rFonts w:ascii="Arial" w:hAnsi="Arial" w:cs="Arial"/>
+          <w:szCs w:val="18"/>
+        </w:rPr>
+        <w:t xml:space="preserve"> and </w:t>
+      </w:r>
+      <w:hyperlink r:id="rId10" w:history="1">
+        <w:r>
+          <w:rPr>
+            <w:rStyle w:val="Hyperlink"/>
+            <w:rFonts w:ascii="Arial" w:hAnsi="Arial" w:cs="Arial"/>
+            <w:szCs w:val="18"/>
+          </w:rPr>
+          <w:t>https://github.com/phuse-org/rdf.cdisc.org</w:t>
+        </w:r>
+      </w:hyperlink>
+      <w:r>
+        <w:rPr>
+          <w:rFonts w:ascii="Arial" w:hAnsi="Arial" w:cs="Arial"/>
+          <w:szCs w:val="18"/>
+        </w:rPr>
+        <w:t>)</w:t>
+      </w:r>
+      <w:r>
+        <w:rPr>
+          <w:rFonts w:ascii="Arial" w:hAnsi="Arial" w:cs="Arial"/>
+          <w:szCs w:val="18"/>
+        </w:rPr>
+        <w:t xml:space="preserve">. </w:t>
+      </w:r>
+      <w:r>
+        <w:rPr>
+          <w:rFonts w:ascii="Arial" w:hAnsi="Arial" w:cs="Arial"/>
+          <w:szCs w:val="18"/>
+        </w:rPr>
+        <w:t>The project will evaluate alignment with other ontologies such as the NCI thesaurus, BRIDG, FHIR (if stable), a time ontology (for temporal concepts) and others as deemed necessary. The project will avoid SDTM domains that rely on large coding dictionaries since these would negatively impact project scope. Data will be round</w:t>
       </w:r>
       <w:r>
         <w:rPr>
@@ -3771,7 +3843,7 @@
           <w:rFonts w:ascii="Arial" w:hAnsi="Arial" w:cs="Arial"/>
           <w:szCs w:val="18"/>
         </w:rPr>
-        <w:t xml:space="preserve">that it closely aligns with the pilot data </w:t>
+        <w:t xml:space="preserve">that closely aligns with the pilot data </w:t>
       </w:r>
       <w:r>
         <w:rPr>
@@ -3858,14 +3930,46 @@
           <w:rFonts w:ascii="Arial" w:hAnsi="Arial" w:cs="Arial"/>
           <w:szCs w:val="18"/>
         </w:rPr>
-        <w:t>A second sub team converts data from the CDISCPilot01 SAS transport files to RDF using R scripts to transform the data to match the ontology model developed by the first subteam.</w:t>
-      </w:r>
-      <w:r>
-        <w:rPr>
-          <w:rFonts w:ascii="Arial" w:hAnsi="Arial" w:cs="Arial"/>
-          <w:szCs w:val="18"/>
-        </w:rPr>
-        <w:t xml:space="preserve"> The R package "rrdf" </w:t>
+        <w:t xml:space="preserve">A second sub team converts data from the CDISCPilot01 SAS transport files to RDF using R scripts to transform the data to match the ontology model developed by the first </w:t>
+      </w:r>
+      <w:proofErr w:type="spellStart"/>
+      <w:r>
+        <w:rPr>
+          <w:rFonts w:ascii="Arial" w:hAnsi="Arial" w:cs="Arial"/>
+          <w:szCs w:val="18"/>
+        </w:rPr>
+        <w:t>subteam</w:t>
+      </w:r>
+      <w:proofErr w:type="spellEnd"/>
+      <w:r>
+        <w:rPr>
+          <w:rFonts w:ascii="Arial" w:hAnsi="Arial" w:cs="Arial"/>
+          <w:szCs w:val="18"/>
+        </w:rPr>
+        <w:t>.</w:t>
+      </w:r>
+      <w:r>
+        <w:rPr>
+          <w:rFonts w:ascii="Arial" w:hAnsi="Arial" w:cs="Arial"/>
+          <w:szCs w:val="18"/>
+        </w:rPr>
+        <w:t xml:space="preserve"> The R package "</w:t>
+      </w:r>
+      <w:proofErr w:type="spellStart"/>
+      <w:r>
+        <w:rPr>
+          <w:rFonts w:ascii="Arial" w:hAnsi="Arial" w:cs="Arial"/>
+          <w:szCs w:val="18"/>
+        </w:rPr>
+        <w:t>rrdf</w:t>
+      </w:r>
+      <w:proofErr w:type="spellEnd"/>
+      <w:r>
+        <w:rPr>
+          <w:rFonts w:ascii="Arial" w:hAnsi="Arial" w:cs="Arial"/>
+          <w:szCs w:val="18"/>
+        </w:rPr>
+        <w:t xml:space="preserve">" </w:t>
       </w:r>
       <w:r>
         <w:rPr>
@@ -3874,7 +3978,7 @@
         </w:rPr>
         <w:t>(</w:t>
       </w:r>
-      <w:hyperlink r:id="rId9" w:history="1">
+      <w:hyperlink r:id="rId11" w:history="1">
         <w:r>
           <w:rPr>
             <w:rStyle w:val="Hyperlink"/>
@@ -3889,9 +3993,41 @@
           <w:rFonts w:ascii="Arial" w:hAnsi="Arial" w:cs="Arial"/>
           <w:szCs w:val="18"/>
         </w:rPr>
-        <w:t xml:space="preserve"> ) was chosen for its intuitive approach to RDF triple creation and ease of querying both TTL files and triplestores. The "redland" CRAN package (</w:t>
-      </w:r>
-      <w:hyperlink r:id="rId10" w:history="1">
+        <w:t xml:space="preserve"> ) was chosen for its intuitive approach to RDF triple creation and ease of querying both TTL files and </w:t>
+      </w:r>
+      <w:proofErr w:type="spellStart"/>
+      <w:r>
+        <w:rPr>
+          <w:rFonts w:ascii="Arial" w:hAnsi="Arial" w:cs="Arial"/>
+          <w:szCs w:val="18"/>
+        </w:rPr>
+        <w:t>triplestores</w:t>
+      </w:r>
+      <w:proofErr w:type="spellEnd"/>
+      <w:r>
+        <w:rPr>
+          <w:rFonts w:ascii="Arial" w:hAnsi="Arial" w:cs="Arial"/>
+          <w:szCs w:val="18"/>
+        </w:rPr>
+        <w:t>. The "</w:t>
+      </w:r>
+      <w:proofErr w:type="spellStart"/>
+      <w:r>
+        <w:rPr>
+          <w:rFonts w:ascii="Arial" w:hAnsi="Arial" w:cs="Arial"/>
+          <w:szCs w:val="18"/>
+        </w:rPr>
+        <w:t>redland</w:t>
+      </w:r>
+      <w:proofErr w:type="spellEnd"/>
+      <w:r>
+        <w:rPr>
+          <w:rFonts w:ascii="Arial" w:hAnsi="Arial" w:cs="Arial"/>
+          <w:szCs w:val="18"/>
+        </w:rPr>
+        <w:t>" CRAN package (</w:t>
+      </w:r>
+      <w:hyperlink r:id="rId12" w:history="1">
         <w:r>
           <w:rPr>
             <w:rStyle w:val="Hyperlink"/>
@@ -3913,7 +4049,32 @@
           <w:rFonts w:ascii="Arial" w:hAnsi="Arial" w:cs="Arial"/>
           <w:szCs w:val="18"/>
         </w:rPr>
-        <w:t>in Turtle (.ttl)</w:t>
+        <w:t xml:space="preserve">in Turtle </w:t>
+      </w:r>
+      <w:proofErr w:type="gramStart"/>
+      <w:r>
+        <w:rPr>
+          <w:rFonts w:ascii="Arial" w:hAnsi="Arial" w:cs="Arial"/>
+          <w:szCs w:val="18"/>
+        </w:rPr>
+        <w:t>(.</w:t>
+      </w:r>
+      <w:proofErr w:type="spellStart"/>
+      <w:r>
+        <w:rPr>
+          <w:rFonts w:ascii="Arial" w:hAnsi="Arial" w:cs="Arial"/>
+          <w:szCs w:val="18"/>
+        </w:rPr>
+        <w:t>ttl</w:t>
+      </w:r>
+      <w:proofErr w:type="spellEnd"/>
+      <w:proofErr w:type="gramEnd"/>
+      <w:r>
+        <w:rPr>
+          <w:rFonts w:ascii="Arial" w:hAnsi="Arial" w:cs="Arial"/>
+          <w:szCs w:val="18"/>
+        </w:rPr>
+        <w:t>)</w:t>
       </w:r>
       <w:r>
         <w:rPr>
@@ -3929,6 +4090,7 @@
         </w:rPr>
         <w:t xml:space="preserve">into a </w:t>
       </w:r>
+      <w:proofErr w:type="spellStart"/>
       <w:r>
         <w:rPr>
           <w:rFonts w:ascii="Arial" w:hAnsi="Arial" w:cs="Arial"/>
@@ -3941,7 +4103,15 @@
           <w:rFonts w:ascii="Arial" w:hAnsi="Arial" w:cs="Arial"/>
           <w:szCs w:val="18"/>
         </w:rPr>
-        <w:t xml:space="preserve">riplestore or </w:t>
+        <w:t>riplestore</w:t>
+      </w:r>
+      <w:proofErr w:type="spellEnd"/>
+      <w:r>
+        <w:rPr>
+          <w:rFonts w:ascii="Arial" w:hAnsi="Arial" w:cs="Arial"/>
+          <w:szCs w:val="18"/>
+        </w:rPr>
+        <w:t xml:space="preserve"> or </w:t>
       </w:r>
       <w:r>
         <w:rPr>
@@ -4072,12 +4242,21 @@
         </w:rPr>
         <w:t xml:space="preserve">Future steps may include expanding the </w:t>
       </w:r>
-      <w:r>
-        <w:rPr>
-          <w:rFonts w:ascii="Arial" w:hAnsi="Arial" w:cs="Arial"/>
-          <w:szCs w:val="18"/>
-        </w:rPr>
-        <w:t>mini-Study ontology to accommodate data for other domains</w:t>
+      <w:proofErr w:type="gramStart"/>
+      <w:r>
+        <w:rPr>
+          <w:rFonts w:ascii="Arial" w:hAnsi="Arial" w:cs="Arial"/>
+          <w:szCs w:val="18"/>
+        </w:rPr>
+        <w:t>mini</w:t>
+      </w:r>
+      <w:proofErr w:type="gramEnd"/>
+      <w:r>
+        <w:rPr>
+          <w:rFonts w:ascii="Arial" w:hAnsi="Arial" w:cs="Arial"/>
+          <w:szCs w:val="18"/>
+        </w:rPr>
+        <w:t>-Study ontology to accommodate data for other domains</w:t>
       </w:r>
       <w:r>
         <w:rPr>
@@ -4524,7 +4703,23 @@
           <w:rFonts w:ascii="Arial" w:hAnsi="Arial" w:cs="Arial"/>
           <w:szCs w:val="18"/>
         </w:rPr>
-        <w:t xml:space="preserve"> (i.e. HumanStudySubject). </w:t>
+        <w:t xml:space="preserve"> (i.e. </w:t>
+      </w:r>
+      <w:proofErr w:type="spellStart"/>
+      <w:r>
+        <w:rPr>
+          <w:rFonts w:ascii="Arial" w:hAnsi="Arial" w:cs="Arial"/>
+          <w:szCs w:val="18"/>
+        </w:rPr>
+        <w:t>HumanStudySubject</w:t>
+      </w:r>
+      <w:proofErr w:type="spellEnd"/>
+      <w:r>
+        <w:rPr>
+          <w:rFonts w:ascii="Arial" w:hAnsi="Arial" w:cs="Arial"/>
+          <w:szCs w:val="18"/>
+        </w:rPr>
+        <w:t xml:space="preserve">). </w:t>
       </w:r>
       <w:r>
         <w:rPr>
@@ -4771,6 +4966,7 @@
           <w:szCs w:val="18"/>
         </w:rPr>
       </w:pPr>
+      <w:proofErr w:type="spellStart"/>
       <w:r>
         <w:rPr>
           <w:rFonts w:ascii="Arial" w:hAnsi="Arial" w:cs="Arial"/>
@@ -4778,6 +4974,7 @@
         </w:rPr>
         <w:t>HumanStudySubject</w:t>
       </w:r>
+      <w:proofErr w:type="spellEnd"/>
     </w:p>
     <w:p>
       <w:pPr>
@@ -4972,7 +5169,7 @@
                     <pic:cNvPicPr/>
                   </pic:nvPicPr>
                   <pic:blipFill>
-                    <a:blip r:embed="rId11" cstate="print">
+                    <a:blip r:embed="rId13" cstate="print">
                       <a:extLst>
                         <a:ext uri="{28A0092B-C50C-407E-A947-70E740481C1C}">
                           <a14:useLocalDpi xmlns:a14="http://schemas.microsoft.com/office/drawing/2010/main" val="0"/>
@@ -5311,7 +5508,23 @@
           <w:rFonts w:ascii="Arial" w:hAnsi="Arial" w:cs="Arial"/>
           <w:szCs w:val="18"/>
         </w:rPr>
-        <w:t xml:space="preserve">We were able to link these various external data sources to the mini-ontology to create a single seamless graph. The development process included the creation of various RDF files in turtle format based on the type of data and how we envision the data will be managed in a production environment. A brief description of each file follows below. </w:t>
+        <w:t xml:space="preserve">We </w:t>
+      </w:r>
+      <w:proofErr w:type="gramStart"/>
+      <w:r>
+        <w:rPr>
+          <w:rFonts w:ascii="Arial" w:hAnsi="Arial" w:cs="Arial"/>
+          <w:szCs w:val="18"/>
+        </w:rPr>
+        <w:t>were able to</w:t>
+      </w:r>
+      <w:proofErr w:type="gramEnd"/>
+      <w:r>
+        <w:rPr>
+          <w:rFonts w:ascii="Arial" w:hAnsi="Arial" w:cs="Arial"/>
+          <w:szCs w:val="18"/>
+        </w:rPr>
+        <w:t xml:space="preserve"> link these various external data sources to the mini-ontology to create a single seamless graph. The development process included the creation of various RDF files in turtle format based on the type of data and how we envision the data will be managed in a production environment. A brief description of each file follows below. </w:t>
       </w:r>
     </w:p>
     <w:p>
@@ -5341,6 +5554,7 @@
           <w:szCs w:val="18"/>
         </w:rPr>
       </w:pPr>
+      <w:proofErr w:type="spellStart"/>
       <w:r>
         <w:rPr>
           <w:rFonts w:ascii="Arial" w:hAnsi="Arial" w:cs="Arial"/>
@@ -5349,6 +5563,7 @@
         </w:rPr>
         <w:t>code.ttl</w:t>
       </w:r>
+      <w:proofErr w:type="spellEnd"/>
       <w:r>
         <w:rPr>
           <w:rFonts w:ascii="Arial" w:hAnsi="Arial" w:cs="Arial"/>
@@ -5435,6 +5650,7 @@
           <w:szCs w:val="18"/>
         </w:rPr>
       </w:pPr>
+      <w:proofErr w:type="spellStart"/>
       <w:r>
         <w:rPr>
           <w:rFonts w:ascii="Arial" w:hAnsi="Arial" w:cs="Arial"/>
@@ -5443,6 +5659,7 @@
         </w:rPr>
         <w:t>study.ttl</w:t>
       </w:r>
+      <w:proofErr w:type="spellEnd"/>
       <w:r>
         <w:rPr>
           <w:rFonts w:ascii="Arial" w:hAnsi="Arial" w:cs="Arial"/>
@@ -5462,8 +5679,17 @@
           <w:rFonts w:ascii="Arial" w:hAnsi="Arial" w:cs="Arial"/>
           <w:szCs w:val="18"/>
         </w:rPr>
-        <w:t>ontains the study metamodel in OWL. It contains the core classes and relationships previously discussed that are common to all studies. This ontology imports code.ttl</w:t>
-      </w:r>
+        <w:t xml:space="preserve">ontains the study metamodel in OWL. It contains the core classes and relationships previously discussed that are common to all studies. This ontology imports </w:t>
+      </w:r>
+      <w:proofErr w:type="spellStart"/>
+      <w:r>
+        <w:rPr>
+          <w:rFonts w:ascii="Arial" w:hAnsi="Arial" w:cs="Arial"/>
+          <w:szCs w:val="18"/>
+        </w:rPr>
+        <w:t>code.ttl</w:t>
+      </w:r>
+      <w:proofErr w:type="spellEnd"/>
       <w:r>
         <w:rPr>
           <w:rFonts w:ascii="Arial" w:hAnsi="Arial" w:cs="Arial"/>
@@ -5565,7 +5791,23 @@
           <w:rFonts w:ascii="Arial" w:hAnsi="Arial" w:cs="Arial"/>
           <w:szCs w:val="18"/>
         </w:rPr>
-        <w:t xml:space="preserve">the protocol-specified activities, rule sets, and controlled terms/value sets. It imports the study.ttl ontology. It is expected that this file will be the primary source to generate the blank case report form and the define.xml contents. Since study protocols are considered proprietary, </w:t>
+        <w:t xml:space="preserve">the protocol-specified activities, rule sets, and controlled terms/value sets. It imports the </w:t>
+      </w:r>
+      <w:proofErr w:type="spellStart"/>
+      <w:r>
+        <w:rPr>
+          <w:rFonts w:ascii="Arial" w:hAnsi="Arial" w:cs="Arial"/>
+          <w:szCs w:val="18"/>
+        </w:rPr>
+        <w:t>study.ttl</w:t>
+      </w:r>
+      <w:proofErr w:type="spellEnd"/>
+      <w:r>
+        <w:rPr>
+          <w:rFonts w:ascii="Arial" w:hAnsi="Arial" w:cs="Arial"/>
+          <w:szCs w:val="18"/>
+        </w:rPr>
+        <w:t xml:space="preserve"> ontology. It is expected that this file will be the primary source to generate the blank case report form and the define.xml contents. Since study protocols are considered proprietary, </w:t>
       </w:r>
       <w:r>
         <w:rPr>
@@ -5607,8 +5849,18 @@
           <w:rFonts w:ascii="Arial" w:hAnsi="Arial" w:cs="Arial"/>
           <w:szCs w:val="18"/>
         </w:rPr>
-        <w:t xml:space="preserve"> a separate namespace called custom: to store protocol-specific concepts and custom terms that are not present in code.ttl</w:t>
-      </w:r>
+        <w:t xml:space="preserve"> a separate namespace called custom: to store protocol-specific concepts and custom terms that are not present in </w:t>
+      </w:r>
+      <w:proofErr w:type="spellStart"/>
+      <w:proofErr w:type="gramStart"/>
+      <w:r>
+        <w:rPr>
+          <w:rFonts w:ascii="Arial" w:hAnsi="Arial" w:cs="Arial"/>
+          <w:szCs w:val="18"/>
+        </w:rPr>
+        <w:t>code.ttl</w:t>
+      </w:r>
+      <w:proofErr w:type="spellEnd"/>
       <w:r>
         <w:rPr>
           <w:rFonts w:ascii="Arial" w:hAnsi="Arial" w:cs="Arial"/>
@@ -5616,6 +5868,7 @@
         </w:rPr>
         <w:t xml:space="preserve"> .</w:t>
       </w:r>
+      <w:proofErr w:type="gramEnd"/>
     </w:p>
     <w:p>
       <w:pPr>
@@ -5671,6 +5924,7 @@
           <w:szCs w:val="18"/>
         </w:rPr>
       </w:pPr>
+      <w:proofErr w:type="spellStart"/>
       <w:r>
         <w:rPr>
           <w:rFonts w:ascii="Arial" w:hAnsi="Arial" w:cs="Arial"/>
@@ -5679,6 +5933,7 @@
         </w:rPr>
         <w:t>sdtm.ttl</w:t>
       </w:r>
+      <w:proofErr w:type="spellEnd"/>
       <w:r>
         <w:rPr>
           <w:rFonts w:ascii="Arial" w:hAnsi="Arial" w:cs="Arial"/>
@@ -5771,7 +6026,23 @@
           <w:rFonts w:ascii="Arial" w:hAnsi="Arial" w:cs="Arial"/>
           <w:szCs w:val="18"/>
         </w:rPr>
-        <w:t xml:space="preserve"> ontology in sdtm.ttl from which the </w:t>
+        <w:t xml:space="preserve"> ontology in </w:t>
+      </w:r>
+      <w:proofErr w:type="spellStart"/>
+      <w:r>
+        <w:rPr>
+          <w:rFonts w:ascii="Arial" w:hAnsi="Arial" w:cs="Arial"/>
+          <w:szCs w:val="18"/>
+        </w:rPr>
+        <w:t>sdtm.ttl</w:t>
+      </w:r>
+      <w:proofErr w:type="spellEnd"/>
+      <w:r>
+        <w:rPr>
+          <w:rFonts w:ascii="Arial" w:hAnsi="Arial" w:cs="Arial"/>
+          <w:szCs w:val="18"/>
+        </w:rPr>
+        <w:t xml:space="preserve"> from which the </w:t>
       </w:r>
       <w:r>
         <w:rPr>
@@ -5954,7 +6225,7 @@
                     <pic:cNvPicPr/>
                   </pic:nvPicPr>
                   <pic:blipFill>
-                    <a:blip r:embed="rId12" cstate="print">
+                    <a:blip r:embed="rId14" cstate="print">
                       <a:extLst>
                         <a:ext uri="{28A0092B-C50C-407E-A947-70E740481C1C}">
                           <a14:useLocalDpi xmlns:a14="http://schemas.microsoft.com/office/drawing/2010/main" val="0"/>
@@ -6321,7 +6592,23 @@
           <w:rFonts w:ascii="Arial" w:hAnsi="Arial" w:cs="Arial"/>
           <w:szCs w:val="18"/>
         </w:rPr>
-        <w:t>extract the metadata this is now integral to the same data used to create the SDTM. In the future, this set of data+integrated metadata could be all that is needed for delivery.</w:t>
+        <w:t xml:space="preserve">extract the metadata this is now integral to the same data used to create the SDTM. In the future, this set of </w:t>
+      </w:r>
+      <w:proofErr w:type="spellStart"/>
+      <w:r>
+        <w:rPr>
+          <w:rFonts w:ascii="Arial" w:hAnsi="Arial" w:cs="Arial"/>
+          <w:szCs w:val="18"/>
+        </w:rPr>
+        <w:t>data+integrated</w:t>
+      </w:r>
+      <w:proofErr w:type="spellEnd"/>
+      <w:r>
+        <w:rPr>
+          <w:rFonts w:ascii="Arial" w:hAnsi="Arial" w:cs="Arial"/>
+          <w:szCs w:val="18"/>
+        </w:rPr>
+        <w:t xml:space="preserve"> metadata could be all that is needed for delivery.</w:t>
       </w:r>
     </w:p>
     <w:p>
@@ -6475,15 +6762,33 @@
           <w:color w:val="222222"/>
           <w:szCs w:val="18"/>
         </w:rPr>
-        <w:t>ke those from wearables, ingesti</w:t>
-      </w:r>
+        <w:t xml:space="preserve">ke those from wearables, </w:t>
+      </w:r>
+      <w:proofErr w:type="spellStart"/>
       <w:r>
         <w:rPr>
           <w:rFonts w:ascii="Arial" w:hAnsi="Arial" w:cs="Arial"/>
           <w:color w:val="222222"/>
           <w:szCs w:val="18"/>
         </w:rPr>
-        <w:t xml:space="preserve">bles, and social media </w:t>
+        <w:t>ingesti</w:t>
+      </w:r>
+      <w:r>
+        <w:rPr>
+          <w:rFonts w:ascii="Arial" w:hAnsi="Arial" w:cs="Arial"/>
+          <w:color w:val="222222"/>
+          <w:szCs w:val="18"/>
+        </w:rPr>
+        <w:t>bles</w:t>
+      </w:r>
+      <w:proofErr w:type="spellEnd"/>
+      <w:r>
+        <w:rPr>
+          <w:rFonts w:ascii="Arial" w:hAnsi="Arial" w:cs="Arial"/>
+          <w:color w:val="222222"/>
+          <w:szCs w:val="18"/>
+        </w:rPr>
+        <w:t xml:space="preserve">, and social media </w:t>
       </w:r>
       <w:r>
         <w:rPr>
@@ -6685,6 +6990,8 @@
         </w:rPr>
         <w:t xml:space="preserve"> </w:t>
       </w:r>
+      <w:proofErr w:type="spellStart"/>
+      <w:proofErr w:type="gramStart"/>
       <w:r>
         <w:rPr>
           <w:rFonts w:ascii="Courier New" w:hAnsi="Courier New" w:cs="Courier New"/>
@@ -6692,6 +6999,8 @@
         </w:rPr>
         <w:t>owl:equivalentClass</w:t>
       </w:r>
+      <w:proofErr w:type="spellEnd"/>
+      <w:proofErr w:type="gramEnd"/>
       <w:r>
         <w:rPr>
           <w:rFonts w:ascii="Arial" w:hAnsi="Arial" w:cs="Arial"/>
@@ -6699,6 +7008,7 @@
         </w:rPr>
         <w:t xml:space="preserve"> and </w:t>
       </w:r>
+      <w:proofErr w:type="spellStart"/>
       <w:r>
         <w:rPr>
           <w:rFonts w:ascii="Courier New" w:hAnsi="Courier New" w:cs="Courier New"/>
@@ -6706,6 +7016,7 @@
         </w:rPr>
         <w:t>owl:sameAs</w:t>
       </w:r>
+      <w:proofErr w:type="spellEnd"/>
       <w:r>
         <w:rPr>
           <w:rFonts w:ascii="Arial" w:hAnsi="Arial" w:cs="Arial"/>
@@ -7280,6 +7591,8 @@
         </w:rPr>
         <w:fldChar w:fldCharType="end"/>
       </w:r>
+      <w:bookmarkStart w:id="2" w:name="_GoBack"/>
+      <w:bookmarkEnd w:id="2"/>
     </w:p>
     <w:p>
       <w:pPr>
@@ -7356,19 +7669,53 @@
         </w:rPr>
         <w:t xml:space="preserve">, the R Project, Egon </w:t>
       </w:r>
-      <w:r>
-        <w:rPr>
-          <w:rFonts w:ascii="Arial" w:hAnsi="Arial" w:cs="Arial"/>
-          <w:szCs w:val="18"/>
-        </w:rPr>
-        <w:t>Willighagen for rrdf</w:t>
-      </w:r>
-      <w:r>
-        <w:rPr>
-          <w:rFonts w:ascii="Arial" w:hAnsi="Arial" w:cs="Arial"/>
-          <w:szCs w:val="18"/>
-        </w:rPr>
-        <w:t xml:space="preserve">, Frederik Malfait, and </w:t>
+      <w:proofErr w:type="spellStart"/>
+      <w:r>
+        <w:rPr>
+          <w:rFonts w:ascii="Arial" w:hAnsi="Arial" w:cs="Arial"/>
+          <w:szCs w:val="18"/>
+        </w:rPr>
+        <w:t>Willighagen</w:t>
+      </w:r>
+      <w:proofErr w:type="spellEnd"/>
+      <w:r>
+        <w:rPr>
+          <w:rFonts w:ascii="Arial" w:hAnsi="Arial" w:cs="Arial"/>
+          <w:szCs w:val="18"/>
+        </w:rPr>
+        <w:t xml:space="preserve"> for </w:t>
+      </w:r>
+      <w:proofErr w:type="spellStart"/>
+      <w:r>
+        <w:rPr>
+          <w:rFonts w:ascii="Arial" w:hAnsi="Arial" w:cs="Arial"/>
+          <w:szCs w:val="18"/>
+        </w:rPr>
+        <w:t>rrdf</w:t>
+      </w:r>
+      <w:proofErr w:type="spellEnd"/>
+      <w:r>
+        <w:rPr>
+          <w:rFonts w:ascii="Arial" w:hAnsi="Arial" w:cs="Arial"/>
+          <w:szCs w:val="18"/>
+        </w:rPr>
+        <w:t xml:space="preserve">, Frederik </w:t>
+      </w:r>
+      <w:proofErr w:type="spellStart"/>
+      <w:r>
+        <w:rPr>
+          <w:rFonts w:ascii="Arial" w:hAnsi="Arial" w:cs="Arial"/>
+          <w:szCs w:val="18"/>
+        </w:rPr>
+        <w:t>Malfait</w:t>
+      </w:r>
+      <w:proofErr w:type="spellEnd"/>
+      <w:r>
+        <w:rPr>
+          <w:rFonts w:ascii="Arial" w:hAnsi="Arial" w:cs="Arial"/>
+          <w:szCs w:val="18"/>
+        </w:rPr>
+        <w:t xml:space="preserve">, and </w:t>
       </w:r>
       <w:r>
         <w:rPr>
@@ -7561,7 +7908,23 @@
                 <w:rFonts w:ascii="Arial" w:hAnsi="Arial" w:cs="Arial"/>
                 <w:szCs w:val="18"/>
               </w:rPr>
-              <w:t>UCB BioSciences, Inc</w:t>
+              <w:t xml:space="preserve">UCB </w:t>
+            </w:r>
+            <w:proofErr w:type="spellStart"/>
+            <w:r>
+              <w:rPr>
+                <w:rFonts w:ascii="Arial" w:hAnsi="Arial" w:cs="Arial"/>
+                <w:szCs w:val="18"/>
+              </w:rPr>
+              <w:t>BioSciences</w:t>
+            </w:r>
+            <w:proofErr w:type="spellEnd"/>
+            <w:r>
+              <w:rPr>
+                <w:rFonts w:ascii="Arial" w:hAnsi="Arial" w:cs="Arial"/>
+                <w:szCs w:val="18"/>
+              </w:rPr>
+              <w:t>, Inc</w:t>
             </w:r>
           </w:p>
           <w:p>
@@ -7622,8 +7985,6 @@
               </w:rPr>
               <w:t>com</w:t>
             </w:r>
-            <w:bookmarkStart w:id="2" w:name="_GoBack"/>
-            <w:bookmarkEnd w:id="2"/>
           </w:p>
           <w:p>
             <w:pPr>
@@ -7663,7 +8024,7 @@
                           </pic:cNvPicPr>
                         </pic:nvPicPr>
                         <pic:blipFill>
-                          <a:blip r:embed="rId13" cstate="print">
+                          <a:blip r:embed="rId15" cstate="print">
                             <a:extLst>
                               <a:ext uri="{28A0092B-C50C-407E-A947-70E740481C1C}">
                                 <a14:useLocalDpi xmlns:a14="http://schemas.microsoft.com/office/drawing/2010/main" val="0"/>
@@ -7700,8 +8061,20 @@
                 <w:szCs w:val="18"/>
                 <w:u w:val="none"/>
               </w:rPr>
-              <w:t xml:space="preserve">   @NovasTaylor</w:t>
+              <w:t xml:space="preserve">   @</w:t>
             </w:r>
+            <w:proofErr w:type="spellStart"/>
+            <w:r>
+              <w:rPr>
+                <w:rStyle w:val="Hyperlink"/>
+                <w:rFonts w:ascii="Arial" w:hAnsi="Arial" w:cs="Arial"/>
+                <w:color w:val="000000" w:themeColor="text1"/>
+                <w:szCs w:val="18"/>
+                <w:u w:val="none"/>
+              </w:rPr>
+              <w:t>NovasTaylor</w:t>
+            </w:r>
+            <w:proofErr w:type="spellEnd"/>
           </w:p>
           <w:p>
             <w:pPr>
@@ -7744,12 +8117,12 @@
                   <o:lock v:ext="edit" aspectratio="t"/>
                 </v:shapetype>
                 <v:shape id="_x0000_i1025" type="#_x0000_t75" style="width:12pt;height:12pt" o:ole="">
-                  <v:imagedata r:id="rId14" o:title=""/>
+                  <v:imagedata r:id="rId16" o:title=""/>
                 </v:shape>
-                <o:OLEObject Type="Embed" ProgID="PBrush" ShapeID="_x0000_i1025" DrawAspect="Content" ObjectID="_1565676135" r:id="rId15"/>
+                <o:OLEObject Type="Embed" ProgID="PBrush" ShapeID="_x0000_i1025" DrawAspect="Content" ObjectID="_1565683542" r:id="rId17"/>
               </w:object>
             </w:r>
-            <w:hyperlink r:id="rId16" w:history="1">
+            <w:hyperlink r:id="rId18" w:history="1">
               <w:r>
                 <w:rPr>
                   <w:rStyle w:val="Hyperlink"/>
@@ -7805,12 +8178,21 @@
                 <w:szCs w:val="18"/>
               </w:rPr>
             </w:pPr>
+            <w:proofErr w:type="spellStart"/>
             <w:r>
               <w:rPr>
                 <w:rFonts w:ascii="Arial" w:hAnsi="Arial" w:cs="Arial"/>
                 <w:szCs w:val="18"/>
               </w:rPr>
-              <w:t xml:space="preserve">Semantica LLC </w:t>
+              <w:t>Semantica</w:t>
+            </w:r>
+            <w:proofErr w:type="spellEnd"/>
+            <w:r>
+              <w:rPr>
+                <w:rFonts w:ascii="Arial" w:hAnsi="Arial" w:cs="Arial"/>
+                <w:szCs w:val="18"/>
+              </w:rPr>
+              <w:t xml:space="preserve"> LLC </w:t>
             </w:r>
           </w:p>
           <w:p>
@@ -7906,7 +8288,7 @@
                           </pic:cNvPicPr>
                         </pic:nvPicPr>
                         <pic:blipFill>
-                          <a:blip r:embed="rId13" cstate="print">
+                          <a:blip r:embed="rId15" cstate="print">
                             <a:extLst>
                               <a:ext uri="{28A0092B-C50C-407E-A947-70E740481C1C}">
                                 <a14:useLocalDpi xmlns:a14="http://schemas.microsoft.com/office/drawing/2010/main" val="0"/>
@@ -7939,8 +8321,16 @@
               <w:rPr>
                 <w:rFonts w:ascii="Arial" w:hAnsi="Arial" w:cs="Arial"/>
               </w:rPr>
-              <w:t xml:space="preserve">  @nomini</w:t>
+              <w:t xml:space="preserve">  @</w:t>
             </w:r>
+            <w:proofErr w:type="spellStart"/>
+            <w:r>
+              <w:rPr>
+                <w:rFonts w:ascii="Arial" w:hAnsi="Arial" w:cs="Arial"/>
+              </w:rPr>
+              <w:t>nomini</w:t>
+            </w:r>
+            <w:proofErr w:type="spellEnd"/>
           </w:p>
           <w:p>
             <w:pPr>
@@ -7958,9 +8348,9 @@
               </w:rPr>
               <w:object w:dxaOrig="250" w:dyaOrig="250" w14:anchorId="0D9013CD">
                 <v:shape id="_x0000_i1026" type="#_x0000_t75" style="width:12pt;height:12pt" o:ole="">
-                  <v:imagedata r:id="rId14" o:title=""/>
+                  <v:imagedata r:id="rId16" o:title=""/>
                 </v:shape>
-                <o:OLEObject Type="Embed" ProgID="PBrush" ShapeID="_x0000_i1026" DrawAspect="Content" ObjectID="_1565676136" r:id="rId17"/>
+                <o:OLEObject Type="Embed" ProgID="PBrush" ShapeID="_x0000_i1026" DrawAspect="Content" ObjectID="_1565683543" r:id="rId19"/>
               </w:object>
             </w:r>
             <w:r>
@@ -8004,9 +8394,25 @@
           <w:rFonts w:ascii="Arial" w:hAnsi="Arial" w:cs="Arial"/>
           <w:szCs w:val="18"/>
         </w:rPr>
-        <w:t xml:space="preserve">All project files, data, and this paper are available from the project's Github repository: </w:t>
-      </w:r>
-      <w:hyperlink r:id="rId18" w:history="1">
+        <w:t xml:space="preserve">All project files, data, and this paper are available from the project's </w:t>
+      </w:r>
+      <w:proofErr w:type="spellStart"/>
+      <w:r>
+        <w:rPr>
+          <w:rFonts w:ascii="Arial" w:hAnsi="Arial" w:cs="Arial"/>
+          <w:szCs w:val="18"/>
+        </w:rPr>
+        <w:t>Github</w:t>
+      </w:r>
+      <w:proofErr w:type="spellEnd"/>
+      <w:r>
+        <w:rPr>
+          <w:rFonts w:ascii="Arial" w:hAnsi="Arial" w:cs="Arial"/>
+          <w:szCs w:val="18"/>
+        </w:rPr>
+        <w:t xml:space="preserve"> repository: </w:t>
+      </w:r>
+      <w:hyperlink r:id="rId20" w:history="1">
         <w:r>
           <w:rPr>
             <w:rStyle w:val="Hyperlink"/>
@@ -8031,7 +8437,7 @@
         </w:rPr>
         <w:t xml:space="preserve">Study instance data: </w:t>
       </w:r>
-      <w:hyperlink r:id="rId19" w:history="1">
+      <w:hyperlink r:id="rId21" w:history="1">
         <w:r>
           <w:rPr>
             <w:rStyle w:val="Hyperlink"/>
@@ -8073,12 +8479,12 @@
       </w:r>
     </w:p>
     <w:sectPr>
-      <w:headerReference w:type="even" r:id="rId20"/>
-      <w:headerReference w:type="default" r:id="rId21"/>
-      <w:footerReference w:type="even" r:id="rId22"/>
-      <w:footerReference w:type="default" r:id="rId23"/>
-      <w:headerReference w:type="first" r:id="rId24"/>
-      <w:footerReference w:type="first" r:id="rId25"/>
+      <w:headerReference w:type="even" r:id="rId22"/>
+      <w:headerReference w:type="default" r:id="rId23"/>
+      <w:footerReference w:type="even" r:id="rId24"/>
+      <w:footerReference w:type="default" r:id="rId25"/>
+      <w:headerReference w:type="first" r:id="rId26"/>
+      <w:footerReference w:type="first" r:id="rId27"/>
       <w:endnotePr>
         <w:numFmt w:val="decimal"/>
       </w:endnotePr>
@@ -12627,7 +13033,7 @@
 </file>
 
 <file path=customXml/itemProps1.xml><?xml version="1.0" encoding="utf-8"?>
-<ds:datastoreItem xmlns:ds="http://schemas.openxmlformats.org/officeDocument/2006/customXml" ds:itemID="{7A915C4A-B756-40E7-807F-1EC087899DC9}">
+<ds:datastoreItem xmlns:ds="http://schemas.openxmlformats.org/officeDocument/2006/customXml" ds:itemID="{CC14A4D6-3AB2-4228-9C6E-D5265B0AD1C0}">
   <ds:schemaRefs>
     <ds:schemaRef ds:uri="http://schemas.openxmlformats.org/officeDocument/2006/bibliography"/>
   </ds:schemaRefs>

</xml_diff>